<commit_message>
Episode 07 Finding the path
</commit_message>
<xml_diff>
--- a/Assignment 5 Notes.docx
+++ b/Assignment 5 Notes.docx
@@ -1297,15 +1297,7 @@
                         <w:txbxContent>
                           <w:p>
                             <w:r>
-                              <w:t xml:space="preserve">import * as </w:t>
-                            </w:r>
-                            <w:proofErr w:type="spellStart"/>
-                            <w:r>
-                              <w:t>MainComponents</w:t>
-                            </w:r>
-                            <w:proofErr w:type="spellEnd"/>
-                            <w:r>
-                              <w:t xml:space="preserve"> from “./MyComponent”;</w:t>
+                              <w:t>import * as MainComponents from “./MyComponent”;</w:t>
                             </w:r>
                           </w:p>
                         </w:txbxContent>
@@ -1457,15 +1449,7 @@
                         <w:txbxContent>
                           <w:p>
                             <w:r>
-                              <w:t>&lt;</w:t>
-                            </w:r>
-                            <w:proofErr w:type="spellStart"/>
-                            <w:r>
-                              <w:t>MainComponent.MyComponent</w:t>
-                            </w:r>
-                            <w:proofErr w:type="spellEnd"/>
-                            <w:r>
-                              <w:t xml:space="preserve"> /&gt;</w:t>
+                              <w:t>&lt;MainComponent.MyComponent /&gt;</w:t>
                             </w:r>
                           </w:p>
                           <w:p>
@@ -2024,82 +2008,90 @@
           <w:szCs w:val="28"/>
         </w:rPr>
         <w:lastRenderedPageBreak/>
-        <w:t xml:space="preserve">What is State variable? Need of it? What is Hooks? Why do we need </w:t>
-      </w:r>
-      <w:proofErr w:type="spellStart"/>
+        <w:t>What is State variable? Need of it? What is Hooks? Why do we need useState() hook ?</w:t>
+      </w:r>
+    </w:p>
+    <w:p>
+      <w:pPr>
+        <w:pStyle w:val="ListParagraph"/>
+        <w:rPr>
+          <w:sz w:val="24"/>
+          <w:szCs w:val="24"/>
+        </w:rPr>
+      </w:pPr>
+      <w:r>
+        <w:rPr>
+          <w:sz w:val="24"/>
+          <w:szCs w:val="24"/>
+        </w:rPr>
+        <w:t xml:space="preserve">A state variable is a special variable in react that is used to store data that changes over time. When the state of the component changes, it automatically gets rendered on the UI. To create a State variable we use Hooks. </w:t>
+      </w:r>
+      <w:r>
+        <w:rPr>
+          <w:sz w:val="24"/>
+          <w:szCs w:val="24"/>
+        </w:rPr>
+        <w:t>Hooks are just normal javascript functions. We use a useState() hook to create a</w:t>
+      </w:r>
+      <w:r>
+        <w:rPr>
+          <w:sz w:val="24"/>
+          <w:szCs w:val="24"/>
+        </w:rPr>
+        <w:t xml:space="preserve"> local</w:t>
+      </w:r>
+      <w:r>
+        <w:rPr>
+          <w:sz w:val="24"/>
+          <w:szCs w:val="24"/>
+        </w:rPr>
+        <w:t xml:space="preserve"> state variable</w:t>
+      </w:r>
+      <w:r>
+        <w:rPr>
+          <w:sz w:val="24"/>
+          <w:szCs w:val="24"/>
+        </w:rPr>
+        <w:t xml:space="preserve"> inside functional component</w:t>
+      </w:r>
+      <w:r>
+        <w:rPr>
+          <w:sz w:val="24"/>
+          <w:szCs w:val="24"/>
+        </w:rPr>
+        <w:t>. It return an array with 2 values [current state, function to update the current state].</w:t>
+      </w:r>
+      <w:r>
+        <w:rPr>
+          <w:sz w:val="24"/>
+          <w:szCs w:val="24"/>
+        </w:rPr>
+        <w:t xml:space="preserve"> </w:t>
+      </w:r>
       <w:r>
         <w:rPr>
           <w:b/>
           <w:bCs/>
-          <w:sz w:val="28"/>
-          <w:szCs w:val="28"/>
-        </w:rPr>
-        <w:t>useState</w:t>
-      </w:r>
-      <w:proofErr w:type="spellEnd"/>
+          <w:sz w:val="24"/>
+          <w:szCs w:val="24"/>
+        </w:rPr>
+        <w:t>Never</w:t>
+      </w:r>
       <w:r>
         <w:rPr>
           <w:b/>
           <w:bCs/>
-          <w:sz w:val="28"/>
-          <w:szCs w:val="28"/>
-        </w:rPr>
-        <w:t>() hook ?</w:t>
-      </w:r>
-    </w:p>
-    <w:p>
-      <w:pPr>
-        <w:pStyle w:val="ListParagraph"/>
-        <w:rPr>
-          <w:sz w:val="24"/>
-          <w:szCs w:val="24"/>
-        </w:rPr>
-      </w:pPr>
-      <w:r>
-        <w:rPr>
-          <w:sz w:val="24"/>
-          <w:szCs w:val="24"/>
-        </w:rPr>
-        <w:t xml:space="preserve">A state variable is a special variable in react that is used to store data that changes over time. When the state of the component changes, it automatically gets rendered on the UI. To create a State variable we use Hooks. </w:t>
-      </w:r>
-      <w:r>
-        <w:rPr>
-          <w:sz w:val="24"/>
-          <w:szCs w:val="24"/>
-        </w:rPr>
-        <w:t xml:space="preserve">Hooks are just normal </w:t>
-      </w:r>
-      <w:proofErr w:type="spellStart"/>
-      <w:r>
-        <w:rPr>
-          <w:sz w:val="24"/>
-          <w:szCs w:val="24"/>
-        </w:rPr>
-        <w:t>javascript</w:t>
-      </w:r>
-      <w:proofErr w:type="spellEnd"/>
-      <w:r>
-        <w:rPr>
-          <w:sz w:val="24"/>
-          <w:szCs w:val="24"/>
-        </w:rPr>
-        <w:t xml:space="preserve"> functions. We use a </w:t>
-      </w:r>
-      <w:proofErr w:type="spellStart"/>
-      <w:r>
-        <w:rPr>
-          <w:sz w:val="24"/>
-          <w:szCs w:val="24"/>
-        </w:rPr>
-        <w:t>useState</w:t>
-      </w:r>
-      <w:proofErr w:type="spellEnd"/>
-      <w:r>
-        <w:rPr>
-          <w:sz w:val="24"/>
-          <w:szCs w:val="24"/>
-        </w:rPr>
-        <w:t>() hook to create a state variable. It return an array with 2 values [current state, function to update the current state].</w:t>
+          <w:sz w:val="24"/>
+          <w:szCs w:val="24"/>
+        </w:rPr>
+        <w:t xml:space="preserve"> </w:t>
+      </w:r>
+      <w:r>
+        <w:rPr>
+          <w:sz w:val="24"/>
+          <w:szCs w:val="24"/>
+        </w:rPr>
+        <w:t>use a useState() outside functional component.</w:t>
       </w:r>
     </w:p>
     <w:sectPr>
@@ -2818,6 +2810,7 @@
   <w:style w:type="character" w:default="1" w:styleId="DefaultParagraphFont">
     <w:name w:val="Default Paragraph Font"/>
     <w:uiPriority w:val="1"/>
+    <w:semiHidden/>
     <w:unhideWhenUsed/>
   </w:style>
   <w:style w:type="table" w:default="1" w:styleId="TableNormal">

</xml_diff>